<commit_message>
bug fixing and to do list
</commit_message>
<xml_diff>
--- a/YTT/Things to do.docx
+++ b/YTT/Things to do.docx
@@ -64,7 +64,10 @@
         </w:numPr>
       </w:pPr>
       <w:r>
-        <w:t>Contemporary paragraph</w:t>
+        <w:t xml:space="preserve">Lyrical </w:t>
+      </w:r>
+      <w:r>
+        <w:t>paragraph</w:t>
       </w:r>
     </w:p>
     <w:p>
@@ -102,15 +105,6 @@
       <w:r>
         <w:t>Enrol now form if needed.</w:t>
       </w:r>
-    </w:p>
-    <w:p>
-      <w:pPr>
-        <w:pStyle w:val="ListParagraph"/>
-        <w:numPr>
-          <w:ilvl w:val="0"/>
-          <w:numId w:val="1"/>
-        </w:numPr>
-      </w:pPr>
     </w:p>
     <w:sectPr>
       <w:pgSz w:w="11906" w:h="16838"/>
@@ -365,6 +359,7 @@
     <w:lsdException w:name="HTML Sample" w:semiHidden="1" w:unhideWhenUsed="1"/>
     <w:lsdException w:name="HTML Typewriter" w:semiHidden="1" w:unhideWhenUsed="1"/>
     <w:lsdException w:name="HTML Variable" w:semiHidden="1" w:unhideWhenUsed="1"/>
+    <w:lsdException w:name="Normal Table" w:semiHidden="1" w:unhideWhenUsed="1"/>
     <w:lsdException w:name="annotation subject" w:semiHidden="1" w:unhideWhenUsed="1"/>
     <w:lsdException w:name="No List" w:semiHidden="1" w:unhideWhenUsed="1"/>
     <w:lsdException w:name="Outline List 1" w:semiHidden="1" w:unhideWhenUsed="1"/>
@@ -411,8 +406,10 @@
     <w:lsdException w:name="Table Subtle 2" w:semiHidden="1" w:unhideWhenUsed="1"/>
     <w:lsdException w:name="Table Web 1" w:semiHidden="1" w:unhideWhenUsed="1"/>
     <w:lsdException w:name="Table Web 2" w:semiHidden="1" w:unhideWhenUsed="1"/>
+    <w:lsdException w:name="Table Web 3" w:semiHidden="1" w:unhideWhenUsed="1"/>
     <w:lsdException w:name="Balloon Text" w:semiHidden="1" w:unhideWhenUsed="1"/>
     <w:lsdException w:name="Table Grid" w:uiPriority="39"/>
+    <w:lsdException w:name="Table Theme" w:semiHidden="1" w:unhideWhenUsed="1"/>
     <w:lsdException w:name="Placeholder Text" w:semiHidden="1"/>
     <w:lsdException w:name="No Spacing" w:uiPriority="1" w:qFormat="1"/>
     <w:lsdException w:name="Light Shading" w:uiPriority="60"/>

</xml_diff>